<commit_message>
added example before sending
</commit_message>
<xml_diff>
--- a/Workshop followup.docx
+++ b/Workshop followup.docx
@@ -2,6 +2,38 @@
 <file path=word/document.xml><?xml version="1.0" encoding="utf-8"?>
 <w:document xmlns:o="urn:schemas-microsoft-com:office:office" xmlns:r="http://schemas.openxmlformats.org/officeDocument/2006/relationships" xmlns:v="urn:schemas-microsoft-com:vml" xmlns:w="http://schemas.openxmlformats.org/wordprocessingml/2006/main" xmlns:w10="urn:schemas-microsoft-com:office:word" xmlns:wp="http://schemas.openxmlformats.org/drawingml/2006/wordprocessingDrawing" xmlns:wps="http://schemas.microsoft.com/office/word/2010/wordprocessingShape" xmlns:wpg="http://schemas.microsoft.com/office/word/2010/wordprocessingGroup" xmlns:mc="http://schemas.openxmlformats.org/markup-compatibility/2006" xmlns:wp14="http://schemas.microsoft.com/office/word/2010/wordprocessingDrawing" xmlns:w14="http://schemas.microsoft.com/office/word/2010/wordml" xmlns:w15="http://schemas.microsoft.com/office/word/2012/wordml" mc:Ignorable="w14 wp14 w15">
   <w:body>
+    <w:p>
+      <w:pPr>
+        <w:pStyle w:val="Normal"/>
+        <w:bidi w:val="0"/>
+        <w:jc w:val="start"/>
+        <w:rPr>
+          <w:b/>
+          <w:b/>
+          <w:bCs/>
+          <w:u w:val="single"/>
+        </w:rPr>
+      </w:pPr>
+      <w:r>
+        <w:rPr>
+          <w:b/>
+          <w:bCs/>
+          <w:u w:val="single"/>
+        </w:rPr>
+        <w:t>Workshop Followup Materials</w:t>
+      </w:r>
+    </w:p>
+    <w:p>
+      <w:pPr>
+        <w:pStyle w:val="Normal"/>
+        <w:bidi w:val="0"/>
+        <w:jc w:val="start"/>
+        <w:rPr/>
+      </w:pPr>
+      <w:r>
+        <w:rPr/>
+      </w:r>
+    </w:p>
     <w:p>
       <w:pPr>
         <w:pStyle w:val="Normal"/>
@@ -61,7 +93,7 @@
       </w:pPr>
       <w:r>
         <w:rPr/>
-        <w:t>A summary table of nodes, their connections and data sources.</w:t>
+        <w:t>An example of editing a node.</w:t>
       </w:r>
     </w:p>
     <w:p>
@@ -77,6 +109,22 @@
       </w:pPr>
       <w:r>
         <w:rPr/>
+        <w:t>A summary table of nodes, their connections and data sources.</w:t>
+      </w:r>
+    </w:p>
+    <w:p>
+      <w:pPr>
+        <w:pStyle w:val="Normal"/>
+        <w:numPr>
+          <w:ilvl w:val="0"/>
+          <w:numId w:val="1"/>
+        </w:numPr>
+        <w:bidi w:val="0"/>
+        <w:jc w:val="start"/>
+        <w:rPr/>
+      </w:pPr>
+      <w:r>
+        <w:rPr/>
         <w:t>Graphical outline of the graph structure</w:t>
       </w:r>
     </w:p>
@@ -101,6 +149,17 @@
       <w:r>
         <w:rPr/>
         <w:t>Due to the complexity of the current graph structure I have also included smaller graphical representations of the nodes with greater than 4 connections, for:</w:t>
+      </w:r>
+    </w:p>
+    <w:p>
+      <w:pPr>
+        <w:pStyle w:val="Normal"/>
+        <w:bidi w:val="0"/>
+        <w:jc w:val="start"/>
+        <w:rPr/>
+      </w:pPr>
+      <w:r>
+        <w:rPr/>
       </w:r>
     </w:p>
     <w:p>
@@ -187,10 +246,7 @@
       </w:pPr>
       <w:r>
         <w:rPr/>
-        <w:t>These materials can be edited and returned to help construct further networks, and approach an agreeable system that usefully describe vineyards, their operations and influencing factors.</w:t>
-      </w:r>
-      <w:r>
-        <w:br w:type="page"/>
+        <w:t>These materials can be edited and returned to help construct further networks, and approach an agreeable system that usefully describe vineyards, their operations and influencing factors. If you would prefer the materials in a different format please ask and I will do my best to deliver them for you.</w:t>
       </w:r>
     </w:p>
     <w:p>
@@ -202,6 +258,358 @@
       </w:pPr>
       <w:r>
         <w:rPr/>
+      </w:r>
+    </w:p>
+    <w:p>
+      <w:pPr>
+        <w:pStyle w:val="Normal"/>
+        <w:bidi w:val="0"/>
+        <w:jc w:val="start"/>
+        <w:rPr/>
+      </w:pPr>
+      <w:r>
+        <w:rPr/>
+        <w:t>There are several further points to emphasis:</w:t>
+      </w:r>
+    </w:p>
+    <w:p>
+      <w:pPr>
+        <w:pStyle w:val="Normal"/>
+        <w:numPr>
+          <w:ilvl w:val="0"/>
+          <w:numId w:val="3"/>
+        </w:numPr>
+        <w:bidi w:val="0"/>
+        <w:jc w:val="start"/>
+        <w:rPr/>
+      </w:pPr>
+      <w:r>
+        <w:rPr/>
+        <w:t>Connections have to be one directional.</w:t>
+      </w:r>
+    </w:p>
+    <w:p>
+      <w:pPr>
+        <w:pStyle w:val="Normal"/>
+        <w:numPr>
+          <w:ilvl w:val="0"/>
+          <w:numId w:val="3"/>
+        </w:numPr>
+        <w:bidi w:val="0"/>
+        <w:jc w:val="start"/>
+        <w:rPr/>
+      </w:pPr>
+      <w:r>
+        <w:rPr/>
+        <w:t>If a node is included that does not have data we will have to decide upon how the node impacts those that it is connected with.</w:t>
+      </w:r>
+    </w:p>
+    <w:p>
+      <w:pPr>
+        <w:pStyle w:val="Normal"/>
+        <w:numPr>
+          <w:ilvl w:val="0"/>
+          <w:numId w:val="3"/>
+        </w:numPr>
+        <w:bidi w:val="0"/>
+        <w:jc w:val="start"/>
+        <w:rPr/>
+      </w:pPr>
+      <w:r>
+        <w:rPr/>
+        <w:t>For some nodes which have wide reaching effects upon upon the network, such as region and year. We can define specific models for these to describe these circumstances.</w:t>
+      </w:r>
+    </w:p>
+    <w:p>
+      <w:pPr>
+        <w:pStyle w:val="Normal"/>
+        <w:numPr>
+          <w:ilvl w:val="0"/>
+          <w:numId w:val="3"/>
+        </w:numPr>
+        <w:bidi w:val="0"/>
+        <w:jc w:val="start"/>
+        <w:rPr/>
+      </w:pPr>
+      <w:r>
+        <w:rPr/>
+        <w:t>For groups of nodes that can be formed into sub-systems, such as organic farming, agro-chemical mix and cover crops; we can describe a sub-system that can be switched in and out depending on the specific circumstance of a vineyard. To highlight that these are subsystems take note or draw a box around and specify the collection of nodes that can be interchanged.</w:t>
+      </w:r>
+    </w:p>
+    <w:p>
+      <w:pPr>
+        <w:pStyle w:val="Normal"/>
+        <w:bidi w:val="0"/>
+        <w:jc w:val="start"/>
+        <w:rPr/>
+      </w:pPr>
+      <w:r>
+        <w:rPr/>
+      </w:r>
+    </w:p>
+    <w:p>
+      <w:pPr>
+        <w:pStyle w:val="Normal"/>
+        <w:bidi w:val="0"/>
+        <w:jc w:val="start"/>
+        <w:rPr/>
+      </w:pPr>
+      <w:r>
+        <w:rPr/>
+      </w:r>
+      <w:r>
+        <w:br w:type="page"/>
+      </w:r>
+    </w:p>
+    <w:p>
+      <w:pPr>
+        <w:pStyle w:val="Normal"/>
+        <w:bidi w:val="0"/>
+        <w:jc w:val="start"/>
+        <w:rPr>
+          <w:b/>
+          <w:b/>
+          <w:bCs/>
+        </w:rPr>
+      </w:pPr>
+      <w:r>
+        <w:rPr>
+          <w:b/>
+          <w:bCs/>
+        </w:rPr>
+        <w:t>Example:</w:t>
+      </w:r>
+    </w:p>
+    <w:p>
+      <w:pPr>
+        <w:pStyle w:val="Normal"/>
+        <w:bidi w:val="0"/>
+        <w:jc w:val="start"/>
+        <w:rPr>
+          <w:b w:val="false"/>
+          <w:b w:val="false"/>
+          <w:bCs w:val="false"/>
+        </w:rPr>
+      </w:pPr>
+      <w:r>
+        <w:rPr>
+          <w:b w:val="false"/>
+          <w:bCs w:val="false"/>
+        </w:rPr>
+        <w:t>In this example we disagree with the amount of water effecting water scarcity. So we remove it, here I edit the image using paint to indicate the change:</w:t>
+      </w:r>
+    </w:p>
+    <w:p>
+      <w:pPr>
+        <w:pStyle w:val="Normal"/>
+        <w:bidi w:val="0"/>
+        <w:jc w:val="start"/>
+        <w:rPr/>
+      </w:pPr>
+      <w:r>
+        <w:rPr/>
+        <w:drawing>
+          <wp:anchor behindDoc="0" distT="0" distB="0" distL="0" distR="0" simplePos="0" locked="0" layoutInCell="0" allowOverlap="1" relativeHeight="7">
+            <wp:simplePos x="0" y="0"/>
+            <wp:positionH relativeFrom="column">
+              <wp:align>center</wp:align>
+            </wp:positionH>
+            <wp:positionV relativeFrom="paragraph">
+              <wp:posOffset>635</wp:posOffset>
+            </wp:positionV>
+            <wp:extent cx="4446270" cy="2453005"/>
+            <wp:effectExtent l="0" t="0" r="0" b="0"/>
+            <wp:wrapTopAndBottom/>
+            <wp:docPr id="1" name="Image6" descr="" title=""/>
+            <wp:cNvGraphicFramePr>
+              <a:graphicFrameLocks xmlns:a="http://schemas.openxmlformats.org/drawingml/2006/main" noChangeAspect="1"/>
+            </wp:cNvGraphicFramePr>
+            <a:graphic xmlns:a="http://schemas.openxmlformats.org/drawingml/2006/main">
+              <a:graphicData uri="http://schemas.openxmlformats.org/drawingml/2006/picture">
+                <pic:pic xmlns:pic="http://schemas.openxmlformats.org/drawingml/2006/picture">
+                  <pic:nvPicPr>
+                    <pic:cNvPr id="1" name="Image6" descr="" title=""/>
+                    <pic:cNvPicPr>
+                      <a:picLocks noChangeAspect="1" noChangeArrowheads="1"/>
+                    </pic:cNvPicPr>
+                  </pic:nvPicPr>
+                  <pic:blipFill>
+                    <a:blip r:embed="rId2"/>
+                    <a:stretch>
+                      <a:fillRect/>
+                    </a:stretch>
+                  </pic:blipFill>
+                  <pic:spPr bwMode="auto">
+                    <a:xfrm>
+                      <a:off x="0" y="0"/>
+                      <a:ext cx="4446270" cy="2453005"/>
+                    </a:xfrm>
+                    <a:prstGeom prst="rect">
+                      <a:avLst/>
+                    </a:prstGeom>
+                  </pic:spPr>
+                </pic:pic>
+              </a:graphicData>
+            </a:graphic>
+          </wp:anchor>
+        </w:drawing>
+      </w:r>
+    </w:p>
+    <w:p>
+      <w:pPr>
+        <w:pStyle w:val="Normal"/>
+        <w:bidi w:val="0"/>
+        <w:jc w:val="start"/>
+        <w:rPr/>
+      </w:pPr>
+      <w:r>
+        <w:rPr/>
+        <w:t>However, afterwards I consider that the amount of water being used will have a higher environmental impact if there is a drought, or water scarcity. So I decided to add the node back and make a note of the difference between the nodes:</w:t>
+      </w:r>
+    </w:p>
+    <w:p>
+      <w:pPr>
+        <w:pStyle w:val="Normal"/>
+        <w:bidi w:val="0"/>
+        <w:jc w:val="start"/>
+        <w:rPr/>
+      </w:pPr>
+      <w:r>
+        <w:rPr/>
+        <w:drawing>
+          <wp:anchor behindDoc="0" distT="0" distB="0" distL="0" distR="0" simplePos="0" locked="0" layoutInCell="0" allowOverlap="1" relativeHeight="8">
+            <wp:simplePos x="0" y="0"/>
+            <wp:positionH relativeFrom="column">
+              <wp:posOffset>635000</wp:posOffset>
+            </wp:positionH>
+            <wp:positionV relativeFrom="paragraph">
+              <wp:posOffset>25400</wp:posOffset>
+            </wp:positionV>
+            <wp:extent cx="5014595" cy="2767330"/>
+            <wp:effectExtent l="0" t="0" r="0" b="0"/>
+            <wp:wrapTopAndBottom/>
+            <wp:docPr id="2" name="Image7" descr="" title=""/>
+            <wp:cNvGraphicFramePr>
+              <a:graphicFrameLocks xmlns:a="http://schemas.openxmlformats.org/drawingml/2006/main" noChangeAspect="1"/>
+            </wp:cNvGraphicFramePr>
+            <a:graphic xmlns:a="http://schemas.openxmlformats.org/drawingml/2006/main">
+              <a:graphicData uri="http://schemas.openxmlformats.org/drawingml/2006/picture">
+                <pic:pic xmlns:pic="http://schemas.openxmlformats.org/drawingml/2006/picture">
+                  <pic:nvPicPr>
+                    <pic:cNvPr id="2" name="Image7" descr="" title=""/>
+                    <pic:cNvPicPr>
+                      <a:picLocks noChangeAspect="1" noChangeArrowheads="1"/>
+                    </pic:cNvPicPr>
+                  </pic:nvPicPr>
+                  <pic:blipFill>
+                    <a:blip r:embed="rId3"/>
+                    <a:stretch>
+                      <a:fillRect/>
+                    </a:stretch>
+                  </pic:blipFill>
+                  <pic:spPr bwMode="auto">
+                    <a:xfrm>
+                      <a:off x="0" y="0"/>
+                      <a:ext cx="5014595" cy="2767330"/>
+                    </a:xfrm>
+                    <a:prstGeom prst="rect">
+                      <a:avLst/>
+                    </a:prstGeom>
+                  </pic:spPr>
+                </pic:pic>
+              </a:graphicData>
+            </a:graphic>
+          </wp:anchor>
+        </w:drawing>
+      </w:r>
+    </w:p>
+    <w:p>
+      <w:pPr>
+        <w:pStyle w:val="Normal"/>
+        <w:bidi w:val="0"/>
+        <w:jc w:val="start"/>
+        <w:rPr/>
+      </w:pPr>
+      <w:r>
+        <w:rPr/>
+        <w:t>If you had a specific dataset you wanted to include for water scarcity you can use the table or write it onto the diagram, what ever best suits you:</w:t>
+      </w:r>
+    </w:p>
+    <w:p>
+      <w:pPr>
+        <w:pStyle w:val="Normal"/>
+        <w:bidi w:val="0"/>
+        <w:jc w:val="start"/>
+        <w:rPr/>
+      </w:pPr>
+      <w:r>
+        <w:rPr/>
+        <w:drawing>
+          <wp:anchor behindDoc="0" distT="0" distB="0" distL="0" distR="0" simplePos="0" locked="0" layoutInCell="0" allowOverlap="1" relativeHeight="9">
+            <wp:simplePos x="0" y="0"/>
+            <wp:positionH relativeFrom="column">
+              <wp:align>center</wp:align>
+            </wp:positionH>
+            <wp:positionV relativeFrom="paragraph">
+              <wp:posOffset>635</wp:posOffset>
+            </wp:positionV>
+            <wp:extent cx="6120130" cy="1609090"/>
+            <wp:effectExtent l="0" t="0" r="0" b="0"/>
+            <wp:wrapSquare wrapText="largest"/>
+            <wp:docPr id="3" name="Image8" descr="" title=""/>
+            <wp:cNvGraphicFramePr>
+              <a:graphicFrameLocks xmlns:a="http://schemas.openxmlformats.org/drawingml/2006/main" noChangeAspect="1"/>
+            </wp:cNvGraphicFramePr>
+            <a:graphic xmlns:a="http://schemas.openxmlformats.org/drawingml/2006/main">
+              <a:graphicData uri="http://schemas.openxmlformats.org/drawingml/2006/picture">
+                <pic:pic xmlns:pic="http://schemas.openxmlformats.org/drawingml/2006/picture">
+                  <pic:nvPicPr>
+                    <pic:cNvPr id="3" name="Image8" descr="" title=""/>
+                    <pic:cNvPicPr>
+                      <a:picLocks noChangeAspect="1" noChangeArrowheads="1"/>
+                    </pic:cNvPicPr>
+                  </pic:nvPicPr>
+                  <pic:blipFill>
+                    <a:blip r:embed="rId4"/>
+                    <a:stretch>
+                      <a:fillRect/>
+                    </a:stretch>
+                  </pic:blipFill>
+                  <pic:spPr bwMode="auto">
+                    <a:xfrm>
+                      <a:off x="0" y="0"/>
+                      <a:ext cx="6120130" cy="1609090"/>
+                    </a:xfrm>
+                    <a:prstGeom prst="rect">
+                      <a:avLst/>
+                    </a:prstGeom>
+                  </pic:spPr>
+                </pic:pic>
+              </a:graphicData>
+            </a:graphic>
+          </wp:anchor>
+        </w:drawing>
+      </w:r>
+      <w:r>
+        <w:br w:type="page"/>
+      </w:r>
+    </w:p>
+    <w:p>
+      <w:pPr>
+        <w:pStyle w:val="Normal"/>
+        <w:bidi w:val="0"/>
+        <w:jc w:val="start"/>
+        <w:rPr>
+          <w:b/>
+          <w:b/>
+          <w:bCs/>
+        </w:rPr>
+      </w:pPr>
+      <w:r>
+        <w:rPr>
+          <w:b/>
+          <w:bCs/>
+        </w:rPr>
         <w:t>Table of nodes, connections and data sources</w:t>
       </w:r>
     </w:p>
@@ -209,13 +617,13 @@
       <w:tblPr>
         <w:tblW w:w="5000" w:type="pct"/>
         <w:jc w:val="start"/>
-        <w:tblInd w:w="-7" w:type="dxa"/>
+        <w:tblInd w:w="-6" w:type="dxa"/>
         <w:tblLayout w:type="fixed"/>
         <w:tblCellMar>
           <w:top w:w="0" w:type="dxa"/>
-          <w:start w:w="0" w:type="dxa"/>
+          <w:start w:w="7" w:type="dxa"/>
           <w:bottom w:w="0" w:type="dxa"/>
-          <w:end w:w="0" w:type="dxa"/>
+          <w:end w:w="7" w:type="dxa"/>
         </w:tblCellMar>
       </w:tblPr>
       <w:tblGrid>
@@ -239,6 +647,7 @@
           <w:p>
             <w:pPr>
               <w:pStyle w:val="TableContents"/>
+              <w:widowControl w:val="false"/>
               <w:jc w:val="start"/>
               <w:rPr>
                 <w:rFonts w:ascii="Liberation Sans" w:hAnsi="Liberation Sans"/>
@@ -291,6 +700,7 @@
           <w:p>
             <w:pPr>
               <w:pStyle w:val="TableContents"/>
+              <w:widowControl w:val="false"/>
               <w:jc w:val="start"/>
               <w:rPr>
                 <w:rFonts w:ascii="Liberation Sans" w:hAnsi="Liberation Sans"/>
@@ -326,61 +736,7 @@
                 <w:szCs w:val="24"/>
                 <w:u w:val="none"/>
               </w:rPr>
-              <w:t>Connect</w:t>
-            </w:r>
-            <w:r>
-              <w:rPr>
-                <w:rFonts w:ascii="Liberation Sans" w:hAnsi="Liberation Sans"/>
-                <w:b/>
-                <w:bCs/>
-                <w:i w:val="false"/>
-                <w:iCs w:val="false"/>
-                <w:strike w:val="false"/>
-                <w:dstrike w:val="false"/>
-                <w:outline w:val="false"/>
-                <w:shadow w:val="false"/>
-                <w:color w:val="000000"/>
-                <w:sz w:val="24"/>
-                <w:szCs w:val="24"/>
-                <w:u w:val="none"/>
-              </w:rPr>
-              <w:t xml:space="preserve">ed </w:t>
-            </w:r>
-            <w:r>
-              <w:rPr>
-                <w:rFonts w:ascii="Liberation Sans" w:hAnsi="Liberation Sans"/>
-                <w:b/>
-                <w:bCs/>
-                <w:i w:val="false"/>
-                <w:iCs w:val="false"/>
-                <w:strike w:val="false"/>
-                <w:dstrike w:val="false"/>
-                <w:outline w:val="false"/>
-                <w:shadow w:val="false"/>
-                <w:color w:val="000000"/>
-                <w:sz w:val="24"/>
-                <w:szCs w:val="24"/>
-                <w:u w:val="none"/>
-              </w:rPr>
-              <w:t xml:space="preserve">to </w:t>
-            </w:r>
-            <w:r>
-              <w:rPr>
-                <w:rFonts w:ascii="Liberation Sans" w:hAnsi="Liberation Sans"/>
-                <w:b/>
-                <w:bCs/>
-                <w:i w:val="false"/>
-                <w:iCs w:val="false"/>
-                <w:strike w:val="false"/>
-                <w:dstrike w:val="false"/>
-                <w:outline w:val="false"/>
-                <w:shadow w:val="false"/>
-                <w:color w:val="000000"/>
-                <w:sz w:val="24"/>
-                <w:szCs w:val="24"/>
-                <w:u w:val="none"/>
-              </w:rPr>
-              <w:t>(impacts on)</w:t>
+              <w:t>Connected to (impacts on)</w:t>
             </w:r>
           </w:p>
         </w:tc>
@@ -398,6 +754,7 @@
           <w:p>
             <w:pPr>
               <w:pStyle w:val="TableContents"/>
+              <w:widowControl w:val="false"/>
               <w:jc w:val="start"/>
               <w:rPr>
                 <w:rFonts w:ascii="Liberation Sans" w:hAnsi="Liberation Sans"/>
@@ -452,6 +809,7 @@
           <w:p>
             <w:pPr>
               <w:pStyle w:val="TableContents"/>
+              <w:widowControl w:val="false"/>
               <w:jc w:val="start"/>
               <w:rPr>
                 <w:rFonts w:ascii="Liberation Sans" w:hAnsi="Liberation Sans"/>
@@ -502,6 +860,7 @@
           <w:p>
             <w:pPr>
               <w:pStyle w:val="TableContents"/>
+              <w:widowControl w:val="false"/>
               <w:jc w:val="start"/>
               <w:rPr>
                 <w:rFonts w:ascii="Liberation Sans" w:hAnsi="Liberation Sans"/>
@@ -552,6 +911,7 @@
           <w:p>
             <w:pPr>
               <w:pStyle w:val="TableContents"/>
+              <w:widowControl w:val="false"/>
               <w:jc w:val="start"/>
               <w:rPr>
                 <w:rFonts w:ascii="Liberation Sans" w:hAnsi="Liberation Sans"/>
@@ -607,6 +967,7 @@
           <w:p>
             <w:pPr>
               <w:pStyle w:val="TableContents"/>
+              <w:widowControl w:val="false"/>
               <w:jc w:val="start"/>
               <w:rPr>
                 <w:rFonts w:ascii="Liberation Sans" w:hAnsi="Liberation Sans"/>
@@ -658,6 +1019,7 @@
           <w:p>
             <w:pPr>
               <w:pStyle w:val="TableContents"/>
+              <w:widowControl w:val="false"/>
               <w:jc w:val="start"/>
               <w:rPr>
                 <w:rFonts w:ascii="Liberation Sans" w:hAnsi="Liberation Sans"/>
@@ -709,6 +1071,7 @@
           <w:p>
             <w:pPr>
               <w:pStyle w:val="TableContents"/>
+              <w:widowControl w:val="false"/>
               <w:jc w:val="start"/>
               <w:rPr>
                 <w:rFonts w:ascii="Liberation Sans" w:hAnsi="Liberation Sans"/>
@@ -763,6 +1126,7 @@
           <w:p>
             <w:pPr>
               <w:pStyle w:val="TableContents"/>
+              <w:widowControl w:val="false"/>
               <w:jc w:val="start"/>
               <w:rPr>
                 <w:rFonts w:ascii="Liberation Sans" w:hAnsi="Liberation Sans"/>
@@ -813,6 +1177,7 @@
           <w:p>
             <w:pPr>
               <w:pStyle w:val="TableContents"/>
+              <w:widowControl w:val="false"/>
               <w:jc w:val="start"/>
               <w:rPr>
                 <w:rFonts w:ascii="Liberation Sans" w:hAnsi="Liberation Sans"/>
@@ -863,6 +1228,7 @@
           <w:p>
             <w:pPr>
               <w:pStyle w:val="TableContents"/>
+              <w:widowControl w:val="false"/>
               <w:jc w:val="start"/>
               <w:rPr>
                 <w:rFonts w:ascii="Liberation Sans" w:hAnsi="Liberation Sans"/>
@@ -918,6 +1284,7 @@
           <w:p>
             <w:pPr>
               <w:pStyle w:val="TableContents"/>
+              <w:widowControl w:val="false"/>
               <w:jc w:val="start"/>
               <w:rPr>
                 <w:rFonts w:ascii="Liberation Sans" w:hAnsi="Liberation Sans"/>
@@ -969,6 +1336,7 @@
           <w:p>
             <w:pPr>
               <w:pStyle w:val="TableContents"/>
+              <w:widowControl w:val="false"/>
               <w:jc w:val="start"/>
               <w:rPr>
                 <w:rFonts w:ascii="Liberation Sans" w:hAnsi="Liberation Sans"/>
@@ -1021,6 +1389,7 @@
           <w:p>
             <w:pPr>
               <w:pStyle w:val="TableContents"/>
+              <w:widowControl w:val="false"/>
               <w:jc w:val="start"/>
               <w:rPr>
                 <w:rFonts w:ascii="Liberation Sans" w:hAnsi="Liberation Sans"/>
@@ -1074,6 +1443,7 @@
           <w:p>
             <w:pPr>
               <w:pStyle w:val="TableContents"/>
+              <w:widowControl w:val="false"/>
               <w:jc w:val="start"/>
               <w:rPr>
                 <w:rFonts w:ascii="Liberation Sans" w:hAnsi="Liberation Sans"/>
@@ -1124,6 +1494,7 @@
           <w:p>
             <w:pPr>
               <w:pStyle w:val="TableContents"/>
+              <w:widowControl w:val="false"/>
               <w:jc w:val="start"/>
               <w:rPr>
                 <w:rFonts w:ascii="Liberation Sans" w:hAnsi="Liberation Sans"/>
@@ -1175,6 +1546,7 @@
           <w:p>
             <w:pPr>
               <w:pStyle w:val="TableContents"/>
+              <w:widowControl w:val="false"/>
               <w:jc w:val="start"/>
               <w:rPr>
                 <w:rFonts w:ascii="Liberation Sans" w:hAnsi="Liberation Sans"/>
@@ -1229,6 +1601,7 @@
           <w:p>
             <w:pPr>
               <w:pStyle w:val="TableContents"/>
+              <w:widowControl w:val="false"/>
               <w:jc w:val="start"/>
               <w:rPr>
                 <w:rFonts w:ascii="Liberation Sans" w:hAnsi="Liberation Sans"/>
@@ -1280,6 +1653,7 @@
           <w:p>
             <w:pPr>
               <w:pStyle w:val="TableContents"/>
+              <w:widowControl w:val="false"/>
               <w:jc w:val="start"/>
               <w:rPr>
                 <w:rFonts w:ascii="Liberation Sans" w:hAnsi="Liberation Sans"/>
@@ -1332,6 +1706,7 @@
           <w:p>
             <w:pPr>
               <w:pStyle w:val="TableContents"/>
+              <w:widowControl w:val="false"/>
               <w:jc w:val="start"/>
               <w:rPr>
                 <w:rFonts w:ascii="Liberation Sans" w:hAnsi="Liberation Sans"/>
@@ -1385,6 +1760,7 @@
           <w:p>
             <w:pPr>
               <w:pStyle w:val="TableContents"/>
+              <w:widowControl w:val="false"/>
               <w:jc w:val="start"/>
               <w:rPr>
                 <w:rFonts w:ascii="Liberation Sans" w:hAnsi="Liberation Sans"/>
@@ -1435,6 +1811,7 @@
           <w:p>
             <w:pPr>
               <w:pStyle w:val="TableContents"/>
+              <w:widowControl w:val="false"/>
               <w:jc w:val="start"/>
               <w:rPr>
                 <w:rFonts w:ascii="Liberation Sans" w:hAnsi="Liberation Sans"/>
@@ -1486,6 +1863,7 @@
           <w:p>
             <w:pPr>
               <w:pStyle w:val="TableContents"/>
+              <w:widowControl w:val="false"/>
               <w:jc w:val="start"/>
               <w:rPr>
                 <w:rFonts w:ascii="Liberation Sans" w:hAnsi="Liberation Sans"/>
@@ -1540,6 +1918,7 @@
           <w:p>
             <w:pPr>
               <w:pStyle w:val="TableContents"/>
+              <w:widowControl w:val="false"/>
               <w:jc w:val="start"/>
               <w:rPr>
                 <w:rFonts w:ascii="Liberation Sans" w:hAnsi="Liberation Sans"/>
@@ -1591,6 +1970,7 @@
           <w:p>
             <w:pPr>
               <w:pStyle w:val="TableContents"/>
+              <w:widowControl w:val="false"/>
               <w:jc w:val="start"/>
               <w:rPr>
                 <w:rFonts w:ascii="Liberation Sans" w:hAnsi="Liberation Sans"/>
@@ -1643,6 +2023,7 @@
           <w:p>
             <w:pPr>
               <w:pStyle w:val="TableContents"/>
+              <w:widowControl w:val="false"/>
               <w:jc w:val="start"/>
               <w:rPr>
                 <w:rFonts w:ascii="Liberation Sans" w:hAnsi="Liberation Sans"/>
@@ -1696,6 +2077,7 @@
           <w:p>
             <w:pPr>
               <w:pStyle w:val="TableContents"/>
+              <w:widowControl w:val="false"/>
               <w:jc w:val="start"/>
               <w:rPr>
                 <w:rFonts w:ascii="Liberation Sans" w:hAnsi="Liberation Sans"/>
@@ -1746,6 +2128,7 @@
           <w:p>
             <w:pPr>
               <w:pStyle w:val="TableContents"/>
+              <w:widowControl w:val="false"/>
               <w:jc w:val="start"/>
               <w:rPr>
                 <w:rFonts w:ascii="Liberation Sans" w:hAnsi="Liberation Sans"/>
@@ -1797,6 +2180,7 @@
           <w:p>
             <w:pPr>
               <w:pStyle w:val="TableContents"/>
+              <w:widowControl w:val="false"/>
               <w:jc w:val="start"/>
               <w:rPr>
                 <w:rFonts w:ascii="Liberation Sans" w:hAnsi="Liberation Sans"/>
@@ -1851,6 +2235,7 @@
           <w:p>
             <w:pPr>
               <w:pStyle w:val="TableContents"/>
+              <w:widowControl w:val="false"/>
               <w:jc w:val="start"/>
               <w:rPr>
                 <w:rFonts w:ascii="Liberation Sans" w:hAnsi="Liberation Sans"/>
@@ -1902,6 +2287,7 @@
           <w:p>
             <w:pPr>
               <w:pStyle w:val="TableContents"/>
+              <w:widowControl w:val="false"/>
               <w:jc w:val="start"/>
               <w:rPr>
                 <w:rFonts w:ascii="Liberation Sans" w:hAnsi="Liberation Sans"/>
@@ -1954,6 +2340,7 @@
           <w:p>
             <w:pPr>
               <w:pStyle w:val="TableContents"/>
+              <w:widowControl w:val="false"/>
               <w:jc w:val="start"/>
               <w:rPr>
                 <w:rFonts w:ascii="Liberation Sans" w:hAnsi="Liberation Sans"/>
@@ -2007,6 +2394,7 @@
           <w:p>
             <w:pPr>
               <w:pStyle w:val="TableContents"/>
+              <w:widowControl w:val="false"/>
               <w:jc w:val="start"/>
               <w:rPr>
                 <w:rFonts w:ascii="Liberation Sans" w:hAnsi="Liberation Sans"/>
@@ -2057,6 +2445,7 @@
           <w:p>
             <w:pPr>
               <w:pStyle w:val="TableContents"/>
+              <w:widowControl w:val="false"/>
               <w:jc w:val="start"/>
               <w:rPr>
                 <w:rFonts w:ascii="Liberation Sans" w:hAnsi="Liberation Sans"/>
@@ -2108,6 +2497,7 @@
           <w:p>
             <w:pPr>
               <w:pStyle w:val="TableContents"/>
+              <w:widowControl w:val="false"/>
               <w:jc w:val="start"/>
               <w:rPr>
                 <w:rFonts w:ascii="Liberation Sans" w:hAnsi="Liberation Sans"/>
@@ -2162,6 +2552,7 @@
           <w:p>
             <w:pPr>
               <w:pStyle w:val="TableContents"/>
+              <w:widowControl w:val="false"/>
               <w:jc w:val="start"/>
               <w:rPr>
                 <w:rFonts w:ascii="Liberation Sans" w:hAnsi="Liberation Sans"/>
@@ -2213,6 +2604,7 @@
           <w:p>
             <w:pPr>
               <w:pStyle w:val="TableContents"/>
+              <w:widowControl w:val="false"/>
               <w:jc w:val="start"/>
               <w:rPr>
                 <w:rFonts w:ascii="Liberation Sans" w:hAnsi="Liberation Sans"/>
@@ -2254,6 +2646,7 @@
           <w:p>
             <w:pPr>
               <w:pStyle w:val="TableContents"/>
+              <w:widowControl w:val="false"/>
               <w:jc w:val="start"/>
               <w:rPr>
                 <w:rFonts w:ascii="Liberation Sans" w:hAnsi="Liberation Sans"/>
@@ -2306,6 +2699,7 @@
           <w:p>
             <w:pPr>
               <w:pStyle w:val="TableContents"/>
+              <w:widowControl w:val="false"/>
               <w:jc w:val="start"/>
               <w:rPr>
                 <w:rFonts w:ascii="Liberation Sans" w:hAnsi="Liberation Sans"/>
@@ -2360,6 +2754,7 @@
           <w:p>
             <w:pPr>
               <w:pStyle w:val="TableContents"/>
+              <w:widowControl w:val="false"/>
               <w:jc w:val="start"/>
               <w:rPr>
                 <w:rFonts w:ascii="Liberation Sans" w:hAnsi="Liberation Sans"/>
@@ -2410,6 +2805,7 @@
           <w:p>
             <w:pPr>
               <w:pStyle w:val="TableContents"/>
+              <w:widowControl w:val="false"/>
               <w:jc w:val="start"/>
               <w:rPr>
                 <w:rFonts w:ascii="Liberation Sans" w:hAnsi="Liberation Sans"/>
@@ -2451,6 +2847,7 @@
           <w:p>
             <w:pPr>
               <w:pStyle w:val="TableContents"/>
+              <w:widowControl w:val="false"/>
               <w:jc w:val="start"/>
               <w:rPr>
                 <w:rFonts w:ascii="Liberation Sans" w:hAnsi="Liberation Sans"/>
@@ -2492,6 +2889,7 @@
           <w:p>
             <w:pPr>
               <w:pStyle w:val="TableContents"/>
+              <w:widowControl w:val="false"/>
               <w:jc w:val="start"/>
               <w:rPr>
                 <w:rFonts w:ascii="Liberation Sans" w:hAnsi="Liberation Sans"/>
@@ -2543,6 +2941,7 @@
           <w:p>
             <w:pPr>
               <w:pStyle w:val="TableContents"/>
+              <w:widowControl w:val="false"/>
               <w:jc w:val="start"/>
               <w:rPr>
                 <w:rFonts w:ascii="Liberation Sans" w:hAnsi="Liberation Sans"/>
@@ -2584,6 +2983,7 @@
           <w:p>
             <w:pPr>
               <w:pStyle w:val="TableContents"/>
+              <w:widowControl w:val="false"/>
               <w:jc w:val="start"/>
               <w:rPr>
                 <w:rFonts w:ascii="Liberation Sans" w:hAnsi="Liberation Sans"/>
@@ -2639,6 +3039,7 @@
           <w:p>
             <w:pPr>
               <w:pStyle w:val="TableContents"/>
+              <w:widowControl w:val="false"/>
               <w:jc w:val="start"/>
               <w:rPr>
                 <w:rFonts w:ascii="Liberation Sans" w:hAnsi="Liberation Sans"/>
@@ -2690,6 +3091,7 @@
           <w:p>
             <w:pPr>
               <w:pStyle w:val="TableContents"/>
+              <w:widowControl w:val="false"/>
               <w:jc w:val="start"/>
               <w:rPr>
                 <w:rFonts w:ascii="Liberation Sans" w:hAnsi="Liberation Sans"/>
@@ -2742,6 +3144,7 @@
           <w:p>
             <w:pPr>
               <w:pStyle w:val="TableContents"/>
+              <w:widowControl w:val="false"/>
               <w:jc w:val="start"/>
               <w:rPr>
                 <w:rFonts w:ascii="Liberation Sans" w:hAnsi="Liberation Sans"/>
@@ -2796,6 +3199,7 @@
           <w:p>
             <w:pPr>
               <w:pStyle w:val="TableContents"/>
+              <w:widowControl w:val="false"/>
               <w:jc w:val="start"/>
               <w:rPr>
                 <w:rFonts w:ascii="Liberation Sans" w:hAnsi="Liberation Sans"/>
@@ -2846,6 +3250,7 @@
           <w:p>
             <w:pPr>
               <w:pStyle w:val="TableContents"/>
+              <w:widowControl w:val="false"/>
               <w:jc w:val="start"/>
               <w:rPr>
                 <w:rFonts w:ascii="Liberation Sans" w:hAnsi="Liberation Sans"/>
@@ -2887,6 +3292,7 @@
           <w:p>
             <w:pPr>
               <w:pStyle w:val="TableContents"/>
+              <w:widowControl w:val="false"/>
               <w:jc w:val="start"/>
               <w:rPr>
                 <w:rFonts w:ascii="Liberation Sans" w:hAnsi="Liberation Sans"/>
@@ -2938,6 +3344,7 @@
           <w:p>
             <w:pPr>
               <w:pStyle w:val="TableContents"/>
+              <w:widowControl w:val="false"/>
               <w:jc w:val="start"/>
               <w:rPr>
                 <w:rFonts w:ascii="Liberation Sans" w:hAnsi="Liberation Sans"/>
@@ -2993,6 +3400,7 @@
           <w:p>
             <w:pPr>
               <w:pStyle w:val="TableContents"/>
+              <w:widowControl w:val="false"/>
               <w:jc w:val="start"/>
               <w:rPr>
                 <w:rFonts w:ascii="Liberation Sans" w:hAnsi="Liberation Sans"/>
@@ -3044,6 +3452,7 @@
           <w:p>
             <w:pPr>
               <w:pStyle w:val="TableContents"/>
+              <w:widowControl w:val="false"/>
               <w:jc w:val="start"/>
               <w:rPr>
                 <w:rFonts w:ascii="Liberation Sans" w:hAnsi="Liberation Sans"/>
@@ -3096,6 +3505,7 @@
           <w:p>
             <w:pPr>
               <w:pStyle w:val="TableContents"/>
+              <w:widowControl w:val="false"/>
               <w:jc w:val="start"/>
               <w:rPr>
                 <w:rFonts w:ascii="Liberation Sans" w:hAnsi="Liberation Sans"/>
@@ -3150,6 +3560,7 @@
           <w:p>
             <w:pPr>
               <w:pStyle w:val="TableContents"/>
+              <w:widowControl w:val="false"/>
               <w:jc w:val="start"/>
               <w:rPr>
                 <w:rFonts w:ascii="Liberation Sans" w:hAnsi="Liberation Sans"/>
@@ -3200,6 +3611,7 @@
           <w:p>
             <w:pPr>
               <w:pStyle w:val="TableContents"/>
+              <w:widowControl w:val="false"/>
               <w:jc w:val="start"/>
               <w:rPr>
                 <w:rFonts w:ascii="Liberation Sans" w:hAnsi="Liberation Sans"/>
@@ -3251,6 +3663,7 @@
           <w:p>
             <w:pPr>
               <w:pStyle w:val="TableContents"/>
+              <w:widowControl w:val="false"/>
               <w:jc w:val="start"/>
               <w:rPr>
                 <w:rFonts w:ascii="Liberation Sans" w:hAnsi="Liberation Sans"/>
@@ -3306,6 +3719,7 @@
           <w:p>
             <w:pPr>
               <w:pStyle w:val="TableContents"/>
+              <w:widowControl w:val="false"/>
               <w:jc w:val="start"/>
               <w:rPr>
                 <w:rFonts w:ascii="Liberation Sans" w:hAnsi="Liberation Sans"/>
@@ -3357,6 +3771,7 @@
           <w:p>
             <w:pPr>
               <w:pStyle w:val="TableContents"/>
+              <w:widowControl w:val="false"/>
               <w:jc w:val="start"/>
               <w:rPr>
                 <w:rFonts w:ascii="Liberation Sans" w:hAnsi="Liberation Sans"/>
@@ -3398,6 +3813,7 @@
           <w:p>
             <w:pPr>
               <w:pStyle w:val="TableContents"/>
+              <w:widowControl w:val="false"/>
               <w:jc w:val="start"/>
               <w:rPr>
                 <w:rFonts w:ascii="Liberation Sans" w:hAnsi="Liberation Sans"/>
@@ -3439,6 +3855,7 @@
           <w:p>
             <w:pPr>
               <w:pStyle w:val="TableContents"/>
+              <w:widowControl w:val="false"/>
               <w:jc w:val="start"/>
               <w:rPr>
                 <w:rFonts w:ascii="Liberation Sans" w:hAnsi="Liberation Sans"/>
@@ -3480,6 +3897,7 @@
           <w:p>
             <w:pPr>
               <w:pStyle w:val="TableContents"/>
+              <w:widowControl w:val="false"/>
               <w:jc w:val="start"/>
               <w:rPr>
                 <w:rFonts w:ascii="Liberation Sans" w:hAnsi="Liberation Sans"/>
@@ -3521,6 +3939,7 @@
           <w:p>
             <w:pPr>
               <w:pStyle w:val="TableContents"/>
+              <w:widowControl w:val="false"/>
               <w:jc w:val="start"/>
               <w:rPr>
                 <w:rFonts w:ascii="Liberation Sans" w:hAnsi="Liberation Sans"/>
@@ -3562,6 +3981,7 @@
           <w:p>
             <w:pPr>
               <w:pStyle w:val="TableContents"/>
+              <w:widowControl w:val="false"/>
               <w:jc w:val="start"/>
               <w:rPr>
                 <w:rFonts w:ascii="Liberation Sans" w:hAnsi="Liberation Sans"/>
@@ -3614,6 +4034,7 @@
           <w:p>
             <w:pPr>
               <w:pStyle w:val="TableContents"/>
+              <w:widowControl w:val="false"/>
               <w:jc w:val="start"/>
               <w:rPr>
                 <w:rFonts w:ascii="Liberation Sans" w:hAnsi="Liberation Sans"/>
@@ -3668,6 +4089,7 @@
           <w:p>
             <w:pPr>
               <w:pStyle w:val="TableContents"/>
+              <w:widowControl w:val="false"/>
               <w:jc w:val="start"/>
               <w:rPr>
                 <w:rFonts w:ascii="Liberation Sans" w:hAnsi="Liberation Sans"/>
@@ -3718,6 +4140,7 @@
           <w:p>
             <w:pPr>
               <w:pStyle w:val="TableContents"/>
+              <w:widowControl w:val="false"/>
               <w:jc w:val="start"/>
               <w:rPr>
                 <w:rFonts w:ascii="Liberation Sans" w:hAnsi="Liberation Sans"/>
@@ -3769,6 +4192,7 @@
           <w:p>
             <w:pPr>
               <w:pStyle w:val="TableContents"/>
+              <w:widowControl w:val="false"/>
               <w:jc w:val="start"/>
               <w:rPr>
                 <w:rFonts w:ascii="Liberation Sans" w:hAnsi="Liberation Sans"/>
@@ -3824,6 +4248,7 @@
           <w:p>
             <w:pPr>
               <w:pStyle w:val="TableContents"/>
+              <w:widowControl w:val="false"/>
               <w:jc w:val="start"/>
               <w:rPr>
                 <w:rFonts w:ascii="Liberation Sans" w:hAnsi="Liberation Sans"/>
@@ -3875,6 +4300,7 @@
           <w:p>
             <w:pPr>
               <w:pStyle w:val="TableContents"/>
+              <w:widowControl w:val="false"/>
               <w:jc w:val="start"/>
               <w:rPr>
                 <w:rFonts w:ascii="Liberation Sans" w:hAnsi="Liberation Sans"/>
@@ -3916,6 +4342,7 @@
           <w:p>
             <w:pPr>
               <w:pStyle w:val="TableContents"/>
+              <w:widowControl w:val="false"/>
               <w:jc w:val="start"/>
               <w:rPr>
                 <w:rFonts w:ascii="Liberation Sans" w:hAnsi="Liberation Sans"/>
@@ -3957,6 +4384,7 @@
           <w:p>
             <w:pPr>
               <w:pStyle w:val="TableContents"/>
+              <w:widowControl w:val="false"/>
               <w:jc w:val="start"/>
               <w:rPr>
                 <w:rFonts w:ascii="Liberation Sans" w:hAnsi="Liberation Sans"/>
@@ -3998,6 +4426,7 @@
           <w:p>
             <w:pPr>
               <w:pStyle w:val="TableContents"/>
+              <w:widowControl w:val="false"/>
               <w:jc w:val="start"/>
               <w:rPr>
                 <w:rFonts w:ascii="Liberation Sans" w:hAnsi="Liberation Sans"/>
@@ -4050,6 +4479,7 @@
           <w:p>
             <w:pPr>
               <w:pStyle w:val="TableContents"/>
+              <w:widowControl w:val="false"/>
               <w:jc w:val="start"/>
               <w:rPr>
                 <w:rFonts w:ascii="Liberation Sans" w:hAnsi="Liberation Sans"/>
@@ -4104,6 +4534,7 @@
           <w:p>
             <w:pPr>
               <w:pStyle w:val="TableContents"/>
+              <w:widowControl w:val="false"/>
               <w:jc w:val="start"/>
               <w:rPr>
                 <w:rFonts w:ascii="Liberation Sans" w:hAnsi="Liberation Sans"/>
@@ -4154,6 +4585,7 @@
           <w:p>
             <w:pPr>
               <w:pStyle w:val="TableContents"/>
+              <w:widowControl w:val="false"/>
               <w:jc w:val="start"/>
               <w:rPr>
                 <w:rFonts w:ascii="Liberation Sans" w:hAnsi="Liberation Sans"/>
@@ -4195,6 +4627,7 @@
           <w:p>
             <w:pPr>
               <w:pStyle w:val="TableContents"/>
+              <w:widowControl w:val="false"/>
               <w:jc w:val="start"/>
               <w:rPr>
                 <w:rFonts w:ascii="Liberation Sans" w:hAnsi="Liberation Sans"/>
@@ -4236,6 +4669,7 @@
           <w:p>
             <w:pPr>
               <w:pStyle w:val="TableContents"/>
+              <w:widowControl w:val="false"/>
               <w:jc w:val="start"/>
               <w:rPr>
                 <w:rFonts w:ascii="Liberation Sans" w:hAnsi="Liberation Sans"/>
@@ -4287,6 +4721,7 @@
           <w:p>
             <w:pPr>
               <w:pStyle w:val="TableContents"/>
+              <w:widowControl w:val="false"/>
               <w:jc w:val="start"/>
               <w:rPr>
                 <w:rFonts w:ascii="Liberation Sans" w:hAnsi="Liberation Sans"/>
@@ -4341,6 +4776,7 @@
           <w:p>
             <w:pPr>
               <w:pStyle w:val="TableContents"/>
+              <w:widowControl w:val="false"/>
               <w:jc w:val="start"/>
               <w:rPr>
                 <w:rFonts w:ascii="Liberation Sans" w:hAnsi="Liberation Sans"/>
@@ -4392,6 +4828,7 @@
           <w:p>
             <w:pPr>
               <w:pStyle w:val="TableContents"/>
+              <w:widowControl w:val="false"/>
               <w:jc w:val="start"/>
               <w:rPr>
                 <w:rFonts w:ascii="Liberation Sans" w:hAnsi="Liberation Sans"/>
@@ -4433,6 +4870,7 @@
           <w:p>
             <w:pPr>
               <w:pStyle w:val="TableContents"/>
+              <w:widowControl w:val="false"/>
               <w:jc w:val="start"/>
               <w:rPr>
                 <w:rFonts w:ascii="Liberation Sans" w:hAnsi="Liberation Sans"/>
@@ -4485,6 +4923,7 @@
           <w:p>
             <w:pPr>
               <w:pStyle w:val="TableContents"/>
+              <w:widowControl w:val="false"/>
               <w:jc w:val="start"/>
               <w:rPr>
                 <w:rFonts w:ascii="Liberation Sans" w:hAnsi="Liberation Sans"/>
@@ -4526,6 +4965,7 @@
           <w:p>
             <w:pPr>
               <w:pStyle w:val="TableContents"/>
+              <w:widowControl w:val="false"/>
               <w:jc w:val="start"/>
               <w:rPr>
                 <w:rFonts w:ascii="Liberation Sans" w:hAnsi="Liberation Sans"/>
@@ -4580,60 +5020,43 @@
           <w:p>
             <w:pPr>
               <w:pStyle w:val="TableContents"/>
-              <w:jc w:val="start"/>
-              <w:rPr>
-                <w:rFonts w:ascii="Liberation Sans" w:hAnsi="Liberation Sans"/>
-                <w:b w:val="false"/>
-                <w:b w:val="false"/>
-                <w:bCs w:val="false"/>
-                <w:i w:val="false"/>
-                <w:i w:val="false"/>
-                <w:iCs w:val="false"/>
-                <w:strike w:val="false"/>
-                <w:dstrike w:val="false"/>
-                <w:outline w:val="false"/>
-                <w:shadow w:val="false"/>
-                <w:color w:val="000000"/>
-                <w:sz w:val="24"/>
-                <w:szCs w:val="24"/>
-                <w:u w:val="none"/>
-              </w:rPr>
-            </w:pPr>
-            <w:r>
-              <w:rPr>
-                <w:rFonts w:ascii="Liberation Sans" w:hAnsi="Liberation Sans"/>
-                <w:b w:val="false"/>
-                <w:bCs w:val="false"/>
-                <w:i w:val="false"/>
-                <w:iCs w:val="false"/>
-                <w:strike w:val="false"/>
-                <w:dstrike w:val="false"/>
-                <w:outline w:val="false"/>
-                <w:shadow w:val="false"/>
-                <w:color w:val="000000"/>
-                <w:sz w:val="24"/>
-                <w:szCs w:val="24"/>
-                <w:u w:val="none"/>
-              </w:rPr>
-              <w:t>R</w:t>
-            </w:r>
-            <w:r>
-              <w:rPr>
-                <w:rFonts w:ascii="Liberation Sans" w:hAnsi="Liberation Sans"/>
-                <w:b w:val="false"/>
-                <w:bCs w:val="false"/>
-                <w:i w:val="false"/>
-                <w:iCs w:val="false"/>
-                <w:strike w:val="false"/>
-                <w:dstrike w:val="false"/>
-                <w:outline w:val="false"/>
-                <w:shadow w:val="false"/>
-                <w:color w:val="000000"/>
-                <w:sz w:val="24"/>
-                <w:szCs w:val="24"/>
-                <w:u w:val="none"/>
-              </w:rPr>
-              <w:t>egion</w:t>
+              <w:widowControl w:val="false"/>
+              <w:jc w:val="start"/>
+              <w:rPr>
+                <w:rFonts w:ascii="Liberation Sans" w:hAnsi="Liberation Sans"/>
+                <w:b w:val="false"/>
+                <w:b w:val="false"/>
+                <w:bCs w:val="false"/>
+                <w:i w:val="false"/>
+                <w:i w:val="false"/>
+                <w:iCs w:val="false"/>
+                <w:strike w:val="false"/>
+                <w:dstrike w:val="false"/>
+                <w:outline w:val="false"/>
+                <w:shadow w:val="false"/>
+                <w:color w:val="000000"/>
+                <w:sz w:val="24"/>
+                <w:szCs w:val="24"/>
+                <w:u w:val="none"/>
+              </w:rPr>
+            </w:pPr>
+            <w:r>
+              <w:rPr>
+                <w:rFonts w:ascii="Liberation Sans" w:hAnsi="Liberation Sans"/>
+                <w:b w:val="false"/>
+                <w:bCs w:val="false"/>
+                <w:i w:val="false"/>
+                <w:iCs w:val="false"/>
+                <w:strike w:val="false"/>
+                <w:dstrike w:val="false"/>
+                <w:outline w:val="false"/>
+                <w:shadow w:val="false"/>
+                <w:color w:val="000000"/>
+                <w:sz w:val="24"/>
+                <w:szCs w:val="24"/>
+                <w:u w:val="none"/>
+              </w:rPr>
+              <w:t>Region</w:t>
             </w:r>
           </w:p>
         </w:tc>
@@ -4648,6 +5071,7 @@
           <w:p>
             <w:pPr>
               <w:pStyle w:val="TableContents"/>
+              <w:widowControl w:val="false"/>
               <w:jc w:val="start"/>
               <w:rPr>
                 <w:rFonts w:ascii="Liberation Sans" w:hAnsi="Liberation Sans"/>
@@ -4689,6 +5113,7 @@
           <w:p>
             <w:pPr>
               <w:pStyle w:val="TableContents"/>
+              <w:widowControl w:val="false"/>
               <w:jc w:val="start"/>
               <w:rPr>
                 <w:rFonts w:ascii="Liberation Sans" w:hAnsi="Liberation Sans"/>
@@ -4730,6 +5155,7 @@
           <w:p>
             <w:pPr>
               <w:pStyle w:val="TableContents"/>
+              <w:widowControl w:val="false"/>
               <w:jc w:val="start"/>
               <w:rPr>
                 <w:rFonts w:ascii="Liberation Sans" w:hAnsi="Liberation Sans"/>
@@ -4781,6 +5207,7 @@
           <w:p>
             <w:pPr>
               <w:pStyle w:val="TableContents"/>
+              <w:widowControl w:val="false"/>
               <w:jc w:val="start"/>
               <w:rPr>
                 <w:rFonts w:ascii="Liberation Sans" w:hAnsi="Liberation Sans"/>
@@ -4836,6 +5263,7 @@
           <w:p>
             <w:pPr>
               <w:pStyle w:val="TableContents"/>
+              <w:widowControl w:val="false"/>
               <w:jc w:val="start"/>
               <w:rPr>
                 <w:rFonts w:ascii="Liberation Sans" w:hAnsi="Liberation Sans"/>
@@ -4887,6 +5315,7 @@
           <w:p>
             <w:pPr>
               <w:pStyle w:val="TableContents"/>
+              <w:widowControl w:val="false"/>
               <w:jc w:val="start"/>
               <w:rPr>
                 <w:rFonts w:ascii="Liberation Sans" w:hAnsi="Liberation Sans"/>
@@ -4939,6 +5368,7 @@
           <w:p>
             <w:pPr>
               <w:pStyle w:val="TableContents"/>
+              <w:widowControl w:val="false"/>
               <w:jc w:val="start"/>
               <w:rPr>
                 <w:rFonts w:ascii="Liberation Sans" w:hAnsi="Liberation Sans"/>
@@ -4992,6 +5422,7 @@
           <w:p>
             <w:pPr>
               <w:pStyle w:val="TableContents"/>
+              <w:widowControl w:val="false"/>
               <w:jc w:val="start"/>
               <w:rPr>
                 <w:rFonts w:ascii="Liberation Sans" w:hAnsi="Liberation Sans"/>
@@ -5042,6 +5473,7 @@
           <w:p>
             <w:pPr>
               <w:pStyle w:val="TableContents"/>
+              <w:widowControl w:val="false"/>
               <w:jc w:val="start"/>
               <w:rPr>
                 <w:rFonts w:ascii="Liberation Sans" w:hAnsi="Liberation Sans"/>
@@ -5083,6 +5515,7 @@
           <w:p>
             <w:pPr>
               <w:pStyle w:val="TableContents"/>
+              <w:widowControl w:val="false"/>
               <w:jc w:val="start"/>
               <w:rPr>
                 <w:rFonts w:ascii="Liberation Sans" w:hAnsi="Liberation Sans"/>
@@ -5134,6 +5567,7 @@
           <w:p>
             <w:pPr>
               <w:pStyle w:val="TableContents"/>
+              <w:widowControl w:val="false"/>
               <w:jc w:val="start"/>
               <w:rPr>
                 <w:rFonts w:ascii="Liberation Sans" w:hAnsi="Liberation Sans"/>
@@ -5189,6 +5623,7 @@
           <w:p>
             <w:pPr>
               <w:pStyle w:val="TableContents"/>
+              <w:widowControl w:val="false"/>
               <w:jc w:val="start"/>
               <w:rPr>
                 <w:rFonts w:ascii="Liberation Sans" w:hAnsi="Liberation Sans"/>
@@ -5241,6 +5676,7 @@
           <w:p>
             <w:pPr>
               <w:pStyle w:val="TableContents"/>
+              <w:widowControl w:val="false"/>
               <w:jc w:val="start"/>
               <w:rPr>
                 <w:rFonts w:ascii="Liberation Sans" w:hAnsi="Liberation Sans"/>
@@ -5294,6 +5730,7 @@
           <w:p>
             <w:pPr>
               <w:pStyle w:val="TableContents"/>
+              <w:widowControl w:val="false"/>
               <w:jc w:val="start"/>
               <w:rPr>
                 <w:rFonts w:ascii="Liberation Sans" w:hAnsi="Liberation Sans"/>
@@ -5339,11 +5776,261 @@
         <w:pStyle w:val="Normal"/>
         <w:bidi w:val="0"/>
         <w:jc w:val="start"/>
-        <w:rPr/>
-      </w:pPr>
-      <w:r>
-        <w:rPr/>
+        <w:rPr>
+          <w:b/>
+          <w:b/>
+          <w:bCs/>
+        </w:rPr>
+      </w:pPr>
+      <w:r>
+        <w:rPr>
+          <w:b/>
+          <w:bCs/>
+        </w:rPr>
         <w:t>Summary of current graph structure:</w:t>
+      </w:r>
+    </w:p>
+    <w:p>
+      <w:pPr>
+        <w:pStyle w:val="Normal"/>
+        <w:bidi w:val="0"/>
+        <w:jc w:val="start"/>
+        <w:rPr>
+          <w:b/>
+          <w:b/>
+          <w:bCs/>
+        </w:rPr>
+      </w:pPr>
+      <w:r>
+        <w:rPr>
+          <w:b/>
+          <w:bCs/>
+        </w:rPr>
+      </w:r>
+    </w:p>
+    <w:p>
+      <w:pPr>
+        <w:pStyle w:val="Normal"/>
+        <w:bidi w:val="0"/>
+        <w:jc w:val="start"/>
+        <w:rPr>
+          <w:b/>
+          <w:b/>
+          <w:bCs/>
+        </w:rPr>
+      </w:pPr>
+      <w:r>
+        <w:rPr>
+          <w:b/>
+          <w:bCs/>
+        </w:rPr>
+        <w:t>Colour coding:</w:t>
+      </w:r>
+    </w:p>
+    <w:p>
+      <w:pPr>
+        <w:pStyle w:val="Normal"/>
+        <w:numPr>
+          <w:ilvl w:val="0"/>
+          <w:numId w:val="4"/>
+        </w:numPr>
+        <w:bidi w:val="0"/>
+        <w:jc w:val="start"/>
+        <w:rPr>
+          <w:b w:val="false"/>
+          <w:b w:val="false"/>
+          <w:bCs w:val="false"/>
+        </w:rPr>
+      </w:pPr>
+      <w:r>
+        <w:rPr>
+          <w:b/>
+          <w:bCs/>
+          <w:color w:val="FFB66C"/>
+        </w:rPr>
+        <w:t>Gold</w:t>
+      </w:r>
+      <w:r>
+        <w:rPr>
+          <w:b w:val="false"/>
+          <w:bCs w:val="false"/>
+        </w:rPr>
+        <w:t xml:space="preserve"> nodes are data that can be acquired but is yet to be incorporated.</w:t>
+      </w:r>
+    </w:p>
+    <w:p>
+      <w:pPr>
+        <w:pStyle w:val="Normal"/>
+        <w:numPr>
+          <w:ilvl w:val="0"/>
+          <w:numId w:val="4"/>
+        </w:numPr>
+        <w:bidi w:val="0"/>
+        <w:jc w:val="start"/>
+        <w:rPr>
+          <w:b w:val="false"/>
+          <w:b w:val="false"/>
+          <w:bCs w:val="false"/>
+        </w:rPr>
+      </w:pPr>
+      <w:r>
+        <w:rPr>
+          <w:b/>
+          <w:bCs/>
+          <w:color w:val="00DC00"/>
+        </w:rPr>
+        <w:t>Green</w:t>
+      </w:r>
+      <w:r>
+        <w:rPr>
+          <w:b w:val="false"/>
+          <w:bCs w:val="false"/>
+        </w:rPr>
+        <w:t xml:space="preserve"> nodes are well understood data from Sustainable Winegrowing Australia</w:t>
+      </w:r>
+    </w:p>
+    <w:p>
+      <w:pPr>
+        <w:pStyle w:val="Normal"/>
+        <w:numPr>
+          <w:ilvl w:val="0"/>
+          <w:numId w:val="4"/>
+        </w:numPr>
+        <w:bidi w:val="0"/>
+        <w:jc w:val="start"/>
+        <w:rPr>
+          <w:b w:val="false"/>
+          <w:b w:val="false"/>
+          <w:bCs w:val="false"/>
+        </w:rPr>
+      </w:pPr>
+      <w:r>
+        <w:rPr>
+          <w:b/>
+          <w:bCs/>
+          <w:color w:val="00CCFF"/>
+        </w:rPr>
+        <w:t>Blue</w:t>
+      </w:r>
+      <w:r>
+        <w:rPr>
+          <w:b w:val="false"/>
+          <w:bCs w:val="false"/>
+        </w:rPr>
+        <w:t xml:space="preserve"> and </w:t>
+      </w:r>
+      <w:r>
+        <w:rPr>
+          <w:b/>
+          <w:bCs/>
+          <w:color w:val="B4C7DC"/>
+        </w:rPr>
+        <w:t>light blue</w:t>
+      </w:r>
+      <w:r>
+        <w:rPr>
+          <w:b w:val="false"/>
+          <w:bCs w:val="false"/>
+        </w:rPr>
+        <w:t xml:space="preserve"> indicate intermediary nodes and nodes that need more data</w:t>
+      </w:r>
+    </w:p>
+    <w:p>
+      <w:pPr>
+        <w:pStyle w:val="Normal"/>
+        <w:bidi w:val="0"/>
+        <w:jc w:val="start"/>
+        <w:rPr>
+          <w:b w:val="false"/>
+          <w:b w:val="false"/>
+          <w:bCs w:val="false"/>
+        </w:rPr>
+      </w:pPr>
+      <w:r>
+        <w:rPr>
+          <w:b w:val="false"/>
+          <w:bCs w:val="false"/>
+        </w:rPr>
+      </w:r>
+    </w:p>
+    <w:p>
+      <w:pPr>
+        <w:pStyle w:val="Normal"/>
+        <w:numPr>
+          <w:ilvl w:val="0"/>
+          <w:numId w:val="4"/>
+        </w:numPr>
+        <w:bidi w:val="0"/>
+        <w:jc w:val="start"/>
+        <w:rPr>
+          <w:b w:val="false"/>
+          <w:b w:val="false"/>
+          <w:bCs w:val="false"/>
+        </w:rPr>
+      </w:pPr>
+      <w:r>
+        <w:rPr>
+          <w:b/>
+          <w:bCs/>
+          <w:color w:val="FFB66C"/>
+        </w:rPr>
+        <w:t>Gold</w:t>
+      </w:r>
+      <w:r>
+        <w:rPr>
+          <w:b w:val="false"/>
+          <w:bCs w:val="false"/>
+        </w:rPr>
+        <w:t xml:space="preserve"> arrows are informed connections from the workshop</w:t>
+      </w:r>
+    </w:p>
+    <w:p>
+      <w:pPr>
+        <w:pStyle w:val="Normal"/>
+        <w:numPr>
+          <w:ilvl w:val="0"/>
+          <w:numId w:val="4"/>
+        </w:numPr>
+        <w:bidi w:val="0"/>
+        <w:jc w:val="start"/>
+        <w:rPr>
+          <w:b w:val="false"/>
+          <w:b w:val="false"/>
+          <w:bCs w:val="false"/>
+        </w:rPr>
+      </w:pPr>
+      <w:r>
+        <w:rPr>
+          <w:b/>
+          <w:bCs/>
+          <w:color w:val="00CCFF"/>
+        </w:rPr>
+        <w:t>Blue</w:t>
+      </w:r>
+      <w:r>
+        <w:rPr>
+          <w:b w:val="false"/>
+          <w:bCs w:val="false"/>
+        </w:rPr>
+        <w:t xml:space="preserve"> arrows are tentative connections derived from my notes regarding suggestions.</w:t>
+      </w:r>
+    </w:p>
+    <w:p>
+      <w:pPr>
+        <w:pStyle w:val="Normal"/>
+        <w:bidi w:val="0"/>
+        <w:jc w:val="start"/>
+        <w:rPr>
+          <w:b/>
+          <w:b/>
+          <w:bCs/>
+        </w:rPr>
+      </w:pPr>
+      <w:r>
+        <w:rPr>
+          <w:b/>
+          <w:bCs/>
+        </w:rPr>
       </w:r>
     </w:p>
     <w:p>
@@ -5367,7 +6054,7 @@
             <wp:extent cx="6120130" cy="5095875"/>
             <wp:effectExtent l="0" t="0" r="0" b="0"/>
             <wp:wrapSquare wrapText="largest"/>
-            <wp:docPr id="1" name="Image5" descr="" title=""/>
+            <wp:docPr id="4" name="Image5" descr="" title=""/>
             <wp:cNvGraphicFramePr>
               <a:graphicFrameLocks xmlns:a="http://schemas.openxmlformats.org/drawingml/2006/main" noChangeAspect="1"/>
             </wp:cNvGraphicFramePr>
@@ -5375,13 +6062,13 @@
               <a:graphicData uri="http://schemas.openxmlformats.org/drawingml/2006/picture">
                 <pic:pic xmlns:pic="http://schemas.openxmlformats.org/drawingml/2006/picture">
                   <pic:nvPicPr>
-                    <pic:cNvPr id="1" name="Image5" descr="" title=""/>
+                    <pic:cNvPr id="4" name="Image5" descr="" title=""/>
                     <pic:cNvPicPr>
                       <a:picLocks noChangeAspect="1" noChangeArrowheads="1"/>
                     </pic:cNvPicPr>
                   </pic:nvPicPr>
                   <pic:blipFill>
-                    <a:blip r:embed="rId2"/>
+                    <a:blip r:embed="rId5"/>
                     <a:stretch>
                       <a:fillRect/>
                     </a:stretch>
@@ -5410,10 +6097,17 @@
         <w:pStyle w:val="Normal"/>
         <w:bidi w:val="0"/>
         <w:jc w:val="start"/>
-        <w:rPr/>
-      </w:pPr>
-      <w:r>
-        <w:rPr/>
+        <w:rPr>
+          <w:b/>
+          <w:b/>
+          <w:bCs/>
+        </w:rPr>
+      </w:pPr>
+      <w:r>
+        <w:rPr>
+          <w:b/>
+          <w:bCs/>
+        </w:rPr>
         <w:t>Summary of nodes connected to Water (Mega litres used)</w:t>
       </w:r>
     </w:p>
@@ -5461,6 +6155,133 @@
         <w:rPr/>
       </w:r>
     </w:p>
+    <w:tbl>
+      <w:tblPr>
+        <w:tblW w:w="5000" w:type="pct"/>
+        <w:jc w:val="start"/>
+        <w:tblInd w:w="-6" w:type="dxa"/>
+        <w:tblLayout w:type="fixed"/>
+        <w:tblCellMar>
+          <w:top w:w="0" w:type="dxa"/>
+          <w:start w:w="7" w:type="dxa"/>
+          <w:bottom w:w="0" w:type="dxa"/>
+          <w:end w:w="7" w:type="dxa"/>
+        </w:tblCellMar>
+      </w:tblPr>
+      <w:tblGrid>
+        <w:gridCol w:w="4818"/>
+        <w:gridCol w:w="4819"/>
+      </w:tblGrid>
+      <w:tr>
+        <w:trPr/>
+        <w:tc>
+          <w:tcPr>
+            <w:tcW w:w="4818" w:type="dxa"/>
+            <w:tcBorders>
+              <w:top w:val="single" w:sz="6" w:space="0" w:color="666666"/>
+              <w:start w:val="single" w:sz="6" w:space="0" w:color="666666"/>
+              <w:bottom w:val="single" w:sz="6" w:space="0" w:color="666666"/>
+              <w:end w:val="single" w:sz="6" w:space="0" w:color="666666"/>
+            </w:tcBorders>
+            <w:shd w:fill="EEEEEE" w:val="clear"/>
+          </w:tcPr>
+          <w:p>
+            <w:pPr>
+              <w:pStyle w:val="TableContents"/>
+              <w:widowControl w:val="false"/>
+              <w:jc w:val="start"/>
+              <w:rPr>
+                <w:rFonts w:ascii="Liberation Sans" w:hAnsi="Liberation Sans"/>
+                <w:b w:val="false"/>
+                <w:b w:val="false"/>
+                <w:bCs w:val="false"/>
+                <w:i w:val="false"/>
+                <w:i w:val="false"/>
+                <w:iCs w:val="false"/>
+                <w:strike w:val="false"/>
+                <w:dstrike w:val="false"/>
+                <w:outline w:val="false"/>
+                <w:shadow w:val="false"/>
+                <w:color w:val="000000"/>
+                <w:sz w:val="24"/>
+                <w:szCs w:val="24"/>
+                <w:u w:val="none"/>
+              </w:rPr>
+            </w:pPr>
+            <w:r>
+              <w:rPr>
+                <w:rFonts w:ascii="Liberation Sans" w:hAnsi="Liberation Sans"/>
+                <w:b w:val="false"/>
+                <w:bCs w:val="false"/>
+                <w:i w:val="false"/>
+                <w:iCs w:val="false"/>
+                <w:strike w:val="false"/>
+                <w:dstrike w:val="false"/>
+                <w:outline w:val="false"/>
+                <w:shadow w:val="false"/>
+                <w:color w:val="000000"/>
+                <w:sz w:val="24"/>
+                <w:szCs w:val="24"/>
+                <w:u w:val="none"/>
+              </w:rPr>
+              <w:t>Fertiliser</w:t>
+            </w:r>
+          </w:p>
+        </w:tc>
+        <w:tc>
+          <w:tcPr>
+            <w:tcW w:w="4819" w:type="dxa"/>
+            <w:tcBorders>
+              <w:top w:val="single" w:sz="6" w:space="0" w:color="666666"/>
+              <w:bottom w:val="single" w:sz="6" w:space="0" w:color="666666"/>
+              <w:end w:val="single" w:sz="6" w:space="0" w:color="666666"/>
+            </w:tcBorders>
+            <w:shd w:fill="EEEEEE" w:val="clear"/>
+          </w:tcPr>
+          <w:p>
+            <w:pPr>
+              <w:pStyle w:val="TableContents"/>
+              <w:widowControl w:val="false"/>
+              <w:jc w:val="start"/>
+              <w:rPr>
+                <w:rFonts w:ascii="Liberation Sans" w:hAnsi="Liberation Sans"/>
+                <w:b w:val="false"/>
+                <w:b w:val="false"/>
+                <w:bCs w:val="false"/>
+                <w:i w:val="false"/>
+                <w:i w:val="false"/>
+                <w:iCs w:val="false"/>
+                <w:strike w:val="false"/>
+                <w:dstrike w:val="false"/>
+                <w:outline w:val="false"/>
+                <w:shadow w:val="false"/>
+                <w:color w:val="000000"/>
+                <w:sz w:val="24"/>
+                <w:szCs w:val="24"/>
+                <w:u w:val="none"/>
+              </w:rPr>
+            </w:pPr>
+            <w:r>
+              <w:rPr>
+                <w:rFonts w:ascii="Liberation Sans" w:hAnsi="Liberation Sans"/>
+                <w:b w:val="false"/>
+                <w:bCs w:val="false"/>
+                <w:i w:val="false"/>
+                <w:iCs w:val="false"/>
+                <w:strike w:val="false"/>
+                <w:dstrike w:val="false"/>
+                <w:outline w:val="false"/>
+                <w:shadow w:val="false"/>
+                <w:color w:val="000000"/>
+                <w:sz w:val="24"/>
+                <w:szCs w:val="24"/>
+                <w:u w:val="none"/>
+              </w:rPr>
+            </w:r>
+          </w:p>
+        </w:tc>
+      </w:tr>
+    </w:tbl>
     <w:p>
       <w:pPr>
         <w:pStyle w:val="Normal"/>
@@ -5482,7 +6303,7 @@
             <wp:extent cx="6120130" cy="5132705"/>
             <wp:effectExtent l="0" t="0" r="0" b="0"/>
             <wp:wrapSquare wrapText="largest"/>
-            <wp:docPr id="2" name="Image4" descr="" title=""/>
+            <wp:docPr id="5" name="Image4" descr="" title=""/>
             <wp:cNvGraphicFramePr>
               <a:graphicFrameLocks xmlns:a="http://schemas.openxmlformats.org/drawingml/2006/main" noChangeAspect="1"/>
             </wp:cNvGraphicFramePr>
@@ -5490,13 +6311,13 @@
               <a:graphicData uri="http://schemas.openxmlformats.org/drawingml/2006/picture">
                 <pic:pic xmlns:pic="http://schemas.openxmlformats.org/drawingml/2006/picture">
                   <pic:nvPicPr>
-                    <pic:cNvPr id="2" name="Image4" descr="" title=""/>
+                    <pic:cNvPr id="5" name="Image4" descr="" title=""/>
                     <pic:cNvPicPr>
                       <a:picLocks noChangeAspect="1" noChangeArrowheads="1"/>
                     </pic:cNvPicPr>
                   </pic:nvPicPr>
                   <pic:blipFill>
-                    <a:blip r:embed="rId3"/>
+                    <a:blip r:embed="rId6"/>
                     <a:stretch>
                       <a:fillRect/>
                     </a:stretch>
@@ -5536,10 +6357,17 @@
         <w:pStyle w:val="Normal"/>
         <w:bidi w:val="0"/>
         <w:jc w:val="start"/>
-        <w:rPr/>
-      </w:pPr>
-      <w:r>
-        <w:rPr/>
+        <w:rPr>
+          <w:b/>
+          <w:b/>
+          <w:bCs/>
+        </w:rPr>
+      </w:pPr>
+      <w:r>
+        <w:rPr>
+          <w:b/>
+          <w:bCs/>
+        </w:rPr>
         <w:t>Summary of nodes connected to Pest and disease management</w:t>
       </w:r>
     </w:p>
@@ -5586,7 +6414,7 @@
             <wp:extent cx="6120130" cy="5870575"/>
             <wp:effectExtent l="0" t="0" r="0" b="0"/>
             <wp:wrapSquare wrapText="largest"/>
-            <wp:docPr id="3" name="Image3" descr="" title=""/>
+            <wp:docPr id="6" name="Image3" descr="" title=""/>
             <wp:cNvGraphicFramePr>
               <a:graphicFrameLocks xmlns:a="http://schemas.openxmlformats.org/drawingml/2006/main" noChangeAspect="1"/>
             </wp:cNvGraphicFramePr>
@@ -5594,13 +6422,13 @@
               <a:graphicData uri="http://schemas.openxmlformats.org/drawingml/2006/picture">
                 <pic:pic xmlns:pic="http://schemas.openxmlformats.org/drawingml/2006/picture">
                   <pic:nvPicPr>
-                    <pic:cNvPr id="3" name="Image3" descr="" title=""/>
+                    <pic:cNvPr id="6" name="Image3" descr="" title=""/>
                     <pic:cNvPicPr>
                       <a:picLocks noChangeAspect="1" noChangeArrowheads="1"/>
                     </pic:cNvPicPr>
                   </pic:nvPicPr>
                   <pic:blipFill>
-                    <a:blip r:embed="rId4"/>
+                    <a:blip r:embed="rId7"/>
                     <a:stretch>
                       <a:fillRect/>
                     </a:stretch>
@@ -5651,10 +6479,17 @@
         <w:pStyle w:val="Normal"/>
         <w:bidi w:val="0"/>
         <w:jc w:val="start"/>
-        <w:rPr/>
-      </w:pPr>
-      <w:r>
-        <w:rPr/>
+        <w:rPr>
+          <w:b/>
+          <w:b/>
+          <w:bCs/>
+        </w:rPr>
+      </w:pPr>
+      <w:r>
+        <w:rPr>
+          <w:b/>
+          <w:bCs/>
+        </w:rPr>
         <w:t>Summary of nodes connected to Fuel</w:t>
       </w:r>
     </w:p>
@@ -5701,7 +6536,7 @@
             <wp:extent cx="6120130" cy="4069080"/>
             <wp:effectExtent l="0" t="0" r="0" b="0"/>
             <wp:wrapSquare wrapText="largest"/>
-            <wp:docPr id="4" name="Image2" descr="" title=""/>
+            <wp:docPr id="7" name="Image2" descr="" title=""/>
             <wp:cNvGraphicFramePr>
               <a:graphicFrameLocks xmlns:a="http://schemas.openxmlformats.org/drawingml/2006/main" noChangeAspect="1"/>
             </wp:cNvGraphicFramePr>
@@ -5709,13 +6544,13 @@
               <a:graphicData uri="http://schemas.openxmlformats.org/drawingml/2006/picture">
                 <pic:pic xmlns:pic="http://schemas.openxmlformats.org/drawingml/2006/picture">
                   <pic:nvPicPr>
-                    <pic:cNvPr id="4" name="Image2" descr="" title=""/>
+                    <pic:cNvPr id="7" name="Image2" descr="" title=""/>
                     <pic:cNvPicPr>
                       <a:picLocks noChangeAspect="1" noChangeArrowheads="1"/>
                     </pic:cNvPicPr>
                   </pic:nvPicPr>
                   <pic:blipFill>
-                    <a:blip r:embed="rId5"/>
+                    <a:blip r:embed="rId8"/>
                     <a:stretch>
                       <a:fillRect/>
                     </a:stretch>
@@ -5766,10 +6601,17 @@
         <w:pStyle w:val="Normal"/>
         <w:bidi w:val="0"/>
         <w:jc w:val="start"/>
-        <w:rPr/>
-      </w:pPr>
-      <w:r>
-        <w:rPr/>
+        <w:rPr>
+          <w:b/>
+          <w:b/>
+          <w:bCs/>
+        </w:rPr>
+      </w:pPr>
+      <w:r>
+        <w:rPr>
+          <w:b/>
+          <w:bCs/>
+        </w:rPr>
         <w:t>Summary of nodes connected to environmental impact</w:t>
       </w:r>
     </w:p>
@@ -5805,7 +6647,7 @@
             <wp:extent cx="6120130" cy="4466590"/>
             <wp:effectExtent l="0" t="0" r="0" b="0"/>
             <wp:wrapSquare wrapText="largest"/>
-            <wp:docPr id="5" name="Image1" descr="" title=""/>
+            <wp:docPr id="8" name="Image1" descr="" title=""/>
             <wp:cNvGraphicFramePr>
               <a:graphicFrameLocks xmlns:a="http://schemas.openxmlformats.org/drawingml/2006/main" noChangeAspect="1"/>
             </wp:cNvGraphicFramePr>
@@ -5813,13 +6655,13 @@
               <a:graphicData uri="http://schemas.openxmlformats.org/drawingml/2006/picture">
                 <pic:pic xmlns:pic="http://schemas.openxmlformats.org/drawingml/2006/picture">
                   <pic:nvPicPr>
-                    <pic:cNvPr id="5" name="Image1" descr="" title=""/>
+                    <pic:cNvPr id="8" name="Image1" descr="" title=""/>
                     <pic:cNvPicPr>
                       <a:picLocks noChangeAspect="1" noChangeArrowheads="1"/>
                     </pic:cNvPicPr>
                   </pic:nvPicPr>
                   <pic:blipFill>
-                    <a:blip r:embed="rId6"/>
+                    <a:blip r:embed="rId9"/>
                     <a:stretch>
                       <a:fillRect/>
                     </a:stretch>
@@ -6187,6 +7029,280 @@
   <w:abstractNum w:abstractNumId="3">
     <w:lvl w:ilvl="0">
       <w:start w:val="1"/>
+      <w:numFmt w:val="bullet"/>
+      <w:lvlText w:val=""/>
+      <w:lvlJc w:val="start"/>
+      <w:pPr>
+        <w:tabs>
+          <w:tab w:val="num" w:pos="720"/>
+        </w:tabs>
+        <w:ind w:start="720" w:hanging="360"/>
+      </w:pPr>
+      <w:rPr>
+        <w:rFonts w:ascii="Symbol" w:hAnsi="Symbol" w:cs="Symbol" w:hint="default"/>
+      </w:rPr>
+    </w:lvl>
+    <w:lvl w:ilvl="1">
+      <w:start w:val="1"/>
+      <w:numFmt w:val="bullet"/>
+      <w:lvlText w:val="◦"/>
+      <w:lvlJc w:val="start"/>
+      <w:pPr>
+        <w:tabs>
+          <w:tab w:val="num" w:pos="1080"/>
+        </w:tabs>
+        <w:ind w:start="1080" w:hanging="360"/>
+      </w:pPr>
+      <w:rPr>
+        <w:rFonts w:ascii="OpenSymbol" w:hAnsi="OpenSymbol" w:cs="OpenSymbol" w:hint="default"/>
+      </w:rPr>
+    </w:lvl>
+    <w:lvl w:ilvl="2">
+      <w:start w:val="1"/>
+      <w:numFmt w:val="bullet"/>
+      <w:lvlText w:val="▪"/>
+      <w:lvlJc w:val="start"/>
+      <w:pPr>
+        <w:tabs>
+          <w:tab w:val="num" w:pos="1440"/>
+        </w:tabs>
+        <w:ind w:start="1440" w:hanging="360"/>
+      </w:pPr>
+      <w:rPr>
+        <w:rFonts w:ascii="OpenSymbol" w:hAnsi="OpenSymbol" w:cs="OpenSymbol" w:hint="default"/>
+      </w:rPr>
+    </w:lvl>
+    <w:lvl w:ilvl="3">
+      <w:start w:val="1"/>
+      <w:numFmt w:val="bullet"/>
+      <w:lvlText w:val=""/>
+      <w:lvlJc w:val="start"/>
+      <w:pPr>
+        <w:tabs>
+          <w:tab w:val="num" w:pos="1800"/>
+        </w:tabs>
+        <w:ind w:start="1800" w:hanging="360"/>
+      </w:pPr>
+      <w:rPr>
+        <w:rFonts w:ascii="Symbol" w:hAnsi="Symbol" w:cs="Symbol" w:hint="default"/>
+      </w:rPr>
+    </w:lvl>
+    <w:lvl w:ilvl="4">
+      <w:start w:val="1"/>
+      <w:numFmt w:val="bullet"/>
+      <w:lvlText w:val="◦"/>
+      <w:lvlJc w:val="start"/>
+      <w:pPr>
+        <w:tabs>
+          <w:tab w:val="num" w:pos="2160"/>
+        </w:tabs>
+        <w:ind w:start="2160" w:hanging="360"/>
+      </w:pPr>
+      <w:rPr>
+        <w:rFonts w:ascii="OpenSymbol" w:hAnsi="OpenSymbol" w:cs="OpenSymbol" w:hint="default"/>
+      </w:rPr>
+    </w:lvl>
+    <w:lvl w:ilvl="5">
+      <w:start w:val="1"/>
+      <w:numFmt w:val="bullet"/>
+      <w:lvlText w:val="▪"/>
+      <w:lvlJc w:val="start"/>
+      <w:pPr>
+        <w:tabs>
+          <w:tab w:val="num" w:pos="2520"/>
+        </w:tabs>
+        <w:ind w:start="2520" w:hanging="360"/>
+      </w:pPr>
+      <w:rPr>
+        <w:rFonts w:ascii="OpenSymbol" w:hAnsi="OpenSymbol" w:cs="OpenSymbol" w:hint="default"/>
+      </w:rPr>
+    </w:lvl>
+    <w:lvl w:ilvl="6">
+      <w:start w:val="1"/>
+      <w:numFmt w:val="bullet"/>
+      <w:lvlText w:val=""/>
+      <w:lvlJc w:val="start"/>
+      <w:pPr>
+        <w:tabs>
+          <w:tab w:val="num" w:pos="2880"/>
+        </w:tabs>
+        <w:ind w:start="2880" w:hanging="360"/>
+      </w:pPr>
+      <w:rPr>
+        <w:rFonts w:ascii="Symbol" w:hAnsi="Symbol" w:cs="Symbol" w:hint="default"/>
+      </w:rPr>
+    </w:lvl>
+    <w:lvl w:ilvl="7">
+      <w:start w:val="1"/>
+      <w:numFmt w:val="bullet"/>
+      <w:lvlText w:val="◦"/>
+      <w:lvlJc w:val="start"/>
+      <w:pPr>
+        <w:tabs>
+          <w:tab w:val="num" w:pos="3240"/>
+        </w:tabs>
+        <w:ind w:start="3240" w:hanging="360"/>
+      </w:pPr>
+      <w:rPr>
+        <w:rFonts w:ascii="OpenSymbol" w:hAnsi="OpenSymbol" w:cs="OpenSymbol" w:hint="default"/>
+      </w:rPr>
+    </w:lvl>
+    <w:lvl w:ilvl="8">
+      <w:start w:val="1"/>
+      <w:numFmt w:val="bullet"/>
+      <w:lvlText w:val="▪"/>
+      <w:lvlJc w:val="start"/>
+      <w:pPr>
+        <w:tabs>
+          <w:tab w:val="num" w:pos="3600"/>
+        </w:tabs>
+        <w:ind w:start="3600" w:hanging="360"/>
+      </w:pPr>
+      <w:rPr>
+        <w:rFonts w:ascii="OpenSymbol" w:hAnsi="OpenSymbol" w:cs="OpenSymbol" w:hint="default"/>
+      </w:rPr>
+    </w:lvl>
+  </w:abstractNum>
+  <w:abstractNum w:abstractNumId="4">
+    <w:lvl w:ilvl="0">
+      <w:start w:val="1"/>
+      <w:numFmt w:val="bullet"/>
+      <w:lvlText w:val=""/>
+      <w:lvlJc w:val="start"/>
+      <w:pPr>
+        <w:tabs>
+          <w:tab w:val="num" w:pos="720"/>
+        </w:tabs>
+        <w:ind w:start="720" w:hanging="360"/>
+      </w:pPr>
+      <w:rPr>
+        <w:rFonts w:ascii="Symbol" w:hAnsi="Symbol" w:cs="Symbol" w:hint="default"/>
+      </w:rPr>
+    </w:lvl>
+    <w:lvl w:ilvl="1">
+      <w:start w:val="1"/>
+      <w:numFmt w:val="bullet"/>
+      <w:lvlText w:val="◦"/>
+      <w:lvlJc w:val="start"/>
+      <w:pPr>
+        <w:tabs>
+          <w:tab w:val="num" w:pos="1080"/>
+        </w:tabs>
+        <w:ind w:start="1080" w:hanging="360"/>
+      </w:pPr>
+      <w:rPr>
+        <w:rFonts w:ascii="OpenSymbol" w:hAnsi="OpenSymbol" w:cs="OpenSymbol" w:hint="default"/>
+      </w:rPr>
+    </w:lvl>
+    <w:lvl w:ilvl="2">
+      <w:start w:val="1"/>
+      <w:numFmt w:val="bullet"/>
+      <w:lvlText w:val="▪"/>
+      <w:lvlJc w:val="start"/>
+      <w:pPr>
+        <w:tabs>
+          <w:tab w:val="num" w:pos="1440"/>
+        </w:tabs>
+        <w:ind w:start="1440" w:hanging="360"/>
+      </w:pPr>
+      <w:rPr>
+        <w:rFonts w:ascii="OpenSymbol" w:hAnsi="OpenSymbol" w:cs="OpenSymbol" w:hint="default"/>
+      </w:rPr>
+    </w:lvl>
+    <w:lvl w:ilvl="3">
+      <w:start w:val="1"/>
+      <w:numFmt w:val="bullet"/>
+      <w:lvlText w:val=""/>
+      <w:lvlJc w:val="start"/>
+      <w:pPr>
+        <w:tabs>
+          <w:tab w:val="num" w:pos="1800"/>
+        </w:tabs>
+        <w:ind w:start="1800" w:hanging="360"/>
+      </w:pPr>
+      <w:rPr>
+        <w:rFonts w:ascii="Symbol" w:hAnsi="Symbol" w:cs="Symbol" w:hint="default"/>
+      </w:rPr>
+    </w:lvl>
+    <w:lvl w:ilvl="4">
+      <w:start w:val="1"/>
+      <w:numFmt w:val="bullet"/>
+      <w:lvlText w:val="◦"/>
+      <w:lvlJc w:val="start"/>
+      <w:pPr>
+        <w:tabs>
+          <w:tab w:val="num" w:pos="2160"/>
+        </w:tabs>
+        <w:ind w:start="2160" w:hanging="360"/>
+      </w:pPr>
+      <w:rPr>
+        <w:rFonts w:ascii="OpenSymbol" w:hAnsi="OpenSymbol" w:cs="OpenSymbol" w:hint="default"/>
+      </w:rPr>
+    </w:lvl>
+    <w:lvl w:ilvl="5">
+      <w:start w:val="1"/>
+      <w:numFmt w:val="bullet"/>
+      <w:lvlText w:val="▪"/>
+      <w:lvlJc w:val="start"/>
+      <w:pPr>
+        <w:tabs>
+          <w:tab w:val="num" w:pos="2520"/>
+        </w:tabs>
+        <w:ind w:start="2520" w:hanging="360"/>
+      </w:pPr>
+      <w:rPr>
+        <w:rFonts w:ascii="OpenSymbol" w:hAnsi="OpenSymbol" w:cs="OpenSymbol" w:hint="default"/>
+      </w:rPr>
+    </w:lvl>
+    <w:lvl w:ilvl="6">
+      <w:start w:val="1"/>
+      <w:numFmt w:val="bullet"/>
+      <w:lvlText w:val=""/>
+      <w:lvlJc w:val="start"/>
+      <w:pPr>
+        <w:tabs>
+          <w:tab w:val="num" w:pos="2880"/>
+        </w:tabs>
+        <w:ind w:start="2880" w:hanging="360"/>
+      </w:pPr>
+      <w:rPr>
+        <w:rFonts w:ascii="Symbol" w:hAnsi="Symbol" w:cs="Symbol" w:hint="default"/>
+      </w:rPr>
+    </w:lvl>
+    <w:lvl w:ilvl="7">
+      <w:start w:val="1"/>
+      <w:numFmt w:val="bullet"/>
+      <w:lvlText w:val="◦"/>
+      <w:lvlJc w:val="start"/>
+      <w:pPr>
+        <w:tabs>
+          <w:tab w:val="num" w:pos="3240"/>
+        </w:tabs>
+        <w:ind w:start="3240" w:hanging="360"/>
+      </w:pPr>
+      <w:rPr>
+        <w:rFonts w:ascii="OpenSymbol" w:hAnsi="OpenSymbol" w:cs="OpenSymbol" w:hint="default"/>
+      </w:rPr>
+    </w:lvl>
+    <w:lvl w:ilvl="8">
+      <w:start w:val="1"/>
+      <w:numFmt w:val="bullet"/>
+      <w:lvlText w:val="▪"/>
+      <w:lvlJc w:val="start"/>
+      <w:pPr>
+        <w:tabs>
+          <w:tab w:val="num" w:pos="3600"/>
+        </w:tabs>
+        <w:ind w:start="3600" w:hanging="360"/>
+      </w:pPr>
+      <w:rPr>
+        <w:rFonts w:ascii="OpenSymbol" w:hAnsi="OpenSymbol" w:cs="OpenSymbol" w:hint="default"/>
+      </w:rPr>
+    </w:lvl>
+  </w:abstractNum>
+  <w:abstractNum w:abstractNumId="5">
+    <w:lvl w:ilvl="0">
+      <w:start w:val="1"/>
       <w:numFmt w:val="none"/>
       <w:suff w:val="nothing"/>
       <w:lvlText w:val=""/>
@@ -6311,6 +7427,12 @@
   </w:num>
   <w:num w:numId="3">
     <w:abstractNumId w:val="3"/>
+  </w:num>
+  <w:num w:numId="4">
+    <w:abstractNumId w:val="4"/>
+  </w:num>
+  <w:num w:numId="5">
+    <w:abstractNumId w:val="5"/>
   </w:num>
 </w:numbering>
 </file>
@@ -6357,6 +7479,13 @@
     <w:qFormat/>
     <w:rPr>
       <w:rFonts w:ascii="OpenSymbol" w:hAnsi="OpenSymbol" w:eastAsia="OpenSymbol" w:cs="OpenSymbol"/>
+    </w:rPr>
+  </w:style>
+  <w:style w:type="character" w:styleId="InternetLink">
+    <w:name w:val="Hyperlink"/>
+    <w:rPr>
+      <w:color w:val="000080"/>
+      <w:u w:val="single"/>
     </w:rPr>
   </w:style>
   <w:style w:type="paragraph" w:styleId="Heading">
@@ -6427,5 +7556,18 @@
     </w:pPr>
     <w:rPr/>
   </w:style>
+  <w:style w:type="paragraph" w:styleId="TableHeading">
+    <w:name w:val="Table Heading"/>
+    <w:basedOn w:val="TableContents"/>
+    <w:qFormat/>
+    <w:pPr>
+      <w:suppressLineNumbers/>
+      <w:jc w:val="center"/>
+    </w:pPr>
+    <w:rPr>
+      <w:b/>
+      <w:bCs/>
+    </w:rPr>
+  </w:style>
 </w:styles>
 </file>
</xml_diff>